<commit_message>
#30 - changes to zprava
</commit_message>
<xml_diff>
--- a/Zprava.docx
+++ b/Zprava.docx
@@ -2734,25 +2734,58 @@
         <w:t>Analýza</w:t>
       </w:r>
       <w:bookmarkEnd w:id="13"/>
-    </w:p>
-    <w:p>
-      <w:pPr>
-        <w:pStyle w:val="Odstavec"/>
-      </w:pPr>
-      <w:r>
-        <w:t>B</w:t>
-      </w:r>
-      <w:r>
-        <w:t>ude obsahovat entitně-vztahový diagram (ERD) a datový model popisující datové prostředí aplikace a dále stručnou charakteristiku uživatelského rozhraní (typy formulářů, tiskových sestav, .),</w:t>
-      </w:r>
-      <w:r>
-        <w:t xml:space="preserve"> </w:t>
-      </w:r>
-      <w:r>
-        <w:t>které bude nad zmíněným datovým prostředím pracovat.</w:t>
-      </w:r>
-      <w:r>
-        <w:t xml:space="preserve"> </w:t>
+      <w:r>
+        <w:rPr>
+          <w:noProof/>
+        </w:rPr>
+        <w:drawing>
+          <wp:inline distT="0" distB="0" distL="0" distR="0" wp14:anchorId="209F7CF8" wp14:editId="218A0811">
+            <wp:extent cx="5575934" cy="3543300"/>
+            <wp:effectExtent l="0" t="0" r="6350" b="0"/>
+            <wp:docPr id="3" name="Picture 3"/>
+            <wp:cNvGraphicFramePr>
+              <a:graphicFrameLocks xmlns:a="http://schemas.openxmlformats.org/drawingml/2006/main" noChangeAspect="1"/>
+            </wp:cNvGraphicFramePr>
+            <a:graphic xmlns:a="http://schemas.openxmlformats.org/drawingml/2006/main">
+              <a:graphicData uri="http://schemas.openxmlformats.org/drawingml/2006/picture">
+                <pic:pic xmlns:pic="http://schemas.openxmlformats.org/drawingml/2006/picture">
+                  <pic:nvPicPr>
+                    <pic:cNvPr id="0" name="Picture 8"/>
+                    <pic:cNvPicPr>
+                      <a:picLocks noChangeAspect="1" noChangeArrowheads="1"/>
+                    </pic:cNvPicPr>
+                  </pic:nvPicPr>
+                  <pic:blipFill>
+                    <a:blip r:embed="rId8">
+                      <a:extLst>
+                        <a:ext uri="{28A0092B-C50C-407E-A947-70E740481C1C}">
+                          <a14:useLocalDpi xmlns:a14="http://schemas.microsoft.com/office/drawing/2010/main" val="0"/>
+                        </a:ext>
+                      </a:extLst>
+                    </a:blip>
+                    <a:srcRect/>
+                    <a:stretch>
+                      <a:fillRect/>
+                    </a:stretch>
+                  </pic:blipFill>
+                  <pic:spPr bwMode="auto">
+                    <a:xfrm>
+                      <a:off x="0" y="0"/>
+                      <a:ext cx="5598325" cy="3557528"/>
+                    </a:xfrm>
+                    <a:prstGeom prst="rect">
+                      <a:avLst/>
+                    </a:prstGeom>
+                    <a:noFill/>
+                    <a:ln>
+                      <a:noFill/>
+                    </a:ln>
+                  </pic:spPr>
+                </pic:pic>
+              </a:graphicData>
+            </a:graphic>
+          </wp:inline>
+        </w:drawing>
       </w:r>
     </w:p>
     <w:p>
@@ -2769,17 +2802,867 @@
         <w:t>Fyzický model dat</w:t>
       </w:r>
       <w:bookmarkEnd w:id="14"/>
+      <w:r>
+        <w:rPr>
+          <w:noProof/>
+        </w:rPr>
+        <w:drawing>
+          <wp:inline distT="0" distB="0" distL="0" distR="0" wp14:anchorId="4F491127" wp14:editId="55B63D7F">
+            <wp:extent cx="5576258" cy="3843338"/>
+            <wp:effectExtent l="0" t="0" r="5715" b="5080"/>
+            <wp:docPr id="2" name="Picture 2"/>
+            <wp:cNvGraphicFramePr>
+              <a:graphicFrameLocks xmlns:a="http://schemas.openxmlformats.org/drawingml/2006/main" noChangeAspect="1"/>
+            </wp:cNvGraphicFramePr>
+            <a:graphic xmlns:a="http://schemas.openxmlformats.org/drawingml/2006/main">
+              <a:graphicData uri="http://schemas.openxmlformats.org/drawingml/2006/picture">
+                <pic:pic xmlns:pic="http://schemas.openxmlformats.org/drawingml/2006/picture">
+                  <pic:nvPicPr>
+                    <pic:cNvPr id="0" name="Picture 6"/>
+                    <pic:cNvPicPr>
+                      <a:picLocks noChangeAspect="1" noChangeArrowheads="1"/>
+                    </pic:cNvPicPr>
+                  </pic:nvPicPr>
+                  <pic:blipFill>
+                    <a:blip r:embed="rId9">
+                      <a:extLst>
+                        <a:ext uri="{28A0092B-C50C-407E-A947-70E740481C1C}">
+                          <a14:useLocalDpi xmlns:a14="http://schemas.microsoft.com/office/drawing/2010/main" val="0"/>
+                        </a:ext>
+                      </a:extLst>
+                    </a:blip>
+                    <a:srcRect/>
+                    <a:stretch>
+                      <a:fillRect/>
+                    </a:stretch>
+                  </pic:blipFill>
+                  <pic:spPr bwMode="auto">
+                    <a:xfrm>
+                      <a:off x="0" y="0"/>
+                      <a:ext cx="5576258" cy="3843338"/>
+                    </a:xfrm>
+                    <a:prstGeom prst="rect">
+                      <a:avLst/>
+                    </a:prstGeom>
+                    <a:noFill/>
+                    <a:ln>
+                      <a:noFill/>
+                    </a:ln>
+                  </pic:spPr>
+                </pic:pic>
+              </a:graphicData>
+            </a:graphic>
+          </wp:inline>
+        </w:drawing>
+      </w:r>
+    </w:p>
+    <w:p/>
+    <w:p>
+      <w:pPr>
+        <w:pStyle w:val="Heading2"/>
+        <w:numPr>
+          <w:ilvl w:val="0"/>
+          <w:numId w:val="0"/>
+        </w:numPr>
+      </w:pPr>
+      <w:bookmarkStart w:id="15" w:name="_Toc439267769"/>
+      <w:r>
+        <w:lastRenderedPageBreak/>
+        <w:t>Číselníky</w:t>
+      </w:r>
+      <w:bookmarkEnd w:id="15"/>
+    </w:p>
+    <w:p>
+      <w:pPr>
+        <w:pStyle w:val="Heading4"/>
+        <w:numPr>
+          <w:ilvl w:val="0"/>
+          <w:numId w:val="0"/>
+        </w:numPr>
+        <w:shd w:val="clear" w:color="auto" w:fill="FFFFFF"/>
+        <w:spacing w:before="0"/>
+        <w:ind w:left="864" w:hanging="864"/>
+        <w:rPr>
+          <w:rFonts w:ascii="Times New Roman" w:eastAsiaTheme="minorHAnsi" w:hAnsi="Times New Roman" w:cs="Times New Roman"/>
+          <w:i w:val="0"/>
+          <w:iCs w:val="0"/>
+          <w:color w:val="auto"/>
+        </w:rPr>
+      </w:pPr>
+      <w:r>
+        <w:rPr>
+          <w:rFonts w:ascii="Times New Roman" w:eastAsiaTheme="minorHAnsi" w:hAnsi="Times New Roman" w:cs="Times New Roman"/>
+          <w:i w:val="0"/>
+          <w:iCs w:val="0"/>
+          <w:color w:val="auto"/>
+        </w:rPr>
+        <w:t>Obce</w:t>
+      </w:r>
+    </w:p>
+    <w:p>
+      <w:pPr>
+        <w:pStyle w:val="NormalWeb"/>
+        <w:shd w:val="clear" w:color="auto" w:fill="FFFFFF"/>
+        <w:spacing w:before="0" w:beforeAutospacing="0" w:after="0" w:afterAutospacing="0"/>
+        <w:rPr>
+          <w:rFonts w:eastAsiaTheme="minorHAnsi"/>
+          <w:lang w:val="cs-CZ"/>
+        </w:rPr>
+      </w:pPr>
+      <w:r>
+        <w:rPr>
+          <w:rFonts w:eastAsiaTheme="minorHAnsi"/>
+          <w:lang w:val="cs-CZ"/>
+        </w:rPr>
+        <w:t>Číselník všech obcí.</w:t>
+      </w:r>
+    </w:p>
+    <w:p>
+      <w:pPr>
+        <w:numPr>
+          <w:ilvl w:val="0"/>
+          <w:numId w:val="29"/>
+        </w:numPr>
+        <w:shd w:val="clear" w:color="auto" w:fill="FFFFFF"/>
+        <w:spacing w:after="0" w:line="240" w:lineRule="auto"/>
+      </w:pPr>
+      <w:r>
+        <w:rPr>
+          <w:b/>
+          <w:bCs/>
+        </w:rPr>
+        <w:t>id_obec</w:t>
+      </w:r>
+      <w:r>
+        <w:t>: Identifikátor obce</w:t>
+      </w:r>
+    </w:p>
+    <w:p>
+      <w:pPr>
+        <w:numPr>
+          <w:ilvl w:val="0"/>
+          <w:numId w:val="29"/>
+        </w:numPr>
+        <w:shd w:val="clear" w:color="auto" w:fill="FFFFFF"/>
+        <w:spacing w:after="0" w:line="240" w:lineRule="auto"/>
+      </w:pPr>
+      <w:r>
+        <w:rPr>
+          <w:b/>
+          <w:bCs/>
+        </w:rPr>
+        <w:t>nazev</w:t>
+      </w:r>
+      <w:r>
+        <w:t>: Název obce</w:t>
+      </w:r>
+    </w:p>
+    <w:p>
+      <w:pPr>
+        <w:numPr>
+          <w:ilvl w:val="0"/>
+          <w:numId w:val="29"/>
+        </w:numPr>
+        <w:shd w:val="clear" w:color="auto" w:fill="FFFFFF"/>
+        <w:spacing w:after="0" w:line="240" w:lineRule="auto"/>
+      </w:pPr>
+      <w:r>
+        <w:rPr>
+          <w:b/>
+          <w:bCs/>
+        </w:rPr>
+        <w:t>cast_obce</w:t>
+      </w:r>
+      <w:r>
+        <w:t>: Název místní části obce</w:t>
+      </w:r>
+    </w:p>
+    <w:p>
+      <w:pPr>
+        <w:numPr>
+          <w:ilvl w:val="0"/>
+          <w:numId w:val="29"/>
+        </w:numPr>
+        <w:shd w:val="clear" w:color="auto" w:fill="FFFFFF"/>
+        <w:spacing w:after="0" w:line="240" w:lineRule="auto"/>
+      </w:pPr>
+      <w:r>
+        <w:rPr>
+          <w:b/>
+          <w:bCs/>
+        </w:rPr>
+        <w:t>psc</w:t>
+      </w:r>
+      <w:r>
+        <w:t>: Poštovní směrovací číslo obce</w:t>
+      </w:r>
+    </w:p>
+    <w:p>
+      <w:pPr>
+        <w:numPr>
+          <w:ilvl w:val="0"/>
+          <w:numId w:val="29"/>
+        </w:numPr>
+        <w:shd w:val="clear" w:color="auto" w:fill="FFFFFF"/>
+        <w:spacing w:after="0" w:line="240" w:lineRule="auto"/>
+      </w:pPr>
+      <w:r>
+        <w:rPr>
+          <w:b/>
+          <w:bCs/>
+        </w:rPr>
+        <w:t>stat</w:t>
+      </w:r>
+      <w:r>
+        <w:t>: Identifikátor </w:t>
+      </w:r>
+      <w:r>
+        <w:fldChar w:fldCharType="begin"/>
+      </w:r>
+      <w:r>
+        <w:instrText xml:space="preserve"> HYPERLINK "https://github.com/byte98/upce-bdas2-semestral-project/tree/master" \l "staty" </w:instrText>
+      </w:r>
+      <w:r>
+        <w:fldChar w:fldCharType="separate"/>
+      </w:r>
+      <w:r>
+        <w:t>státu</w:t>
+      </w:r>
+      <w:r>
+        <w:fldChar w:fldCharType="end"/>
+      </w:r>
+      <w:r>
+        <w:t>, ve kterém se obec nachází</w:t>
+      </w:r>
+    </w:p>
+    <w:p>
+      <w:pPr>
+        <w:pStyle w:val="Heading4"/>
+        <w:numPr>
+          <w:ilvl w:val="0"/>
+          <w:numId w:val="0"/>
+        </w:numPr>
+        <w:shd w:val="clear" w:color="auto" w:fill="FFFFFF"/>
+        <w:spacing w:before="0"/>
+        <w:ind w:left="864" w:hanging="864"/>
+        <w:rPr>
+          <w:rFonts w:ascii="Times New Roman" w:eastAsiaTheme="minorHAnsi" w:hAnsi="Times New Roman" w:cs="Times New Roman"/>
+          <w:i w:val="0"/>
+          <w:iCs w:val="0"/>
+          <w:color w:val="auto"/>
+        </w:rPr>
+      </w:pPr>
+      <w:r>
+        <w:rPr>
+          <w:rFonts w:ascii="Times New Roman" w:eastAsiaTheme="minorHAnsi" w:hAnsi="Times New Roman" w:cs="Times New Roman"/>
+          <w:i w:val="0"/>
+          <w:iCs w:val="0"/>
+          <w:color w:val="auto"/>
+        </w:rPr>
+        <w:t>Role</w:t>
+      </w:r>
+    </w:p>
+    <w:p>
+      <w:pPr>
+        <w:pStyle w:val="NormalWeb"/>
+        <w:shd w:val="clear" w:color="auto" w:fill="FFFFFF"/>
+        <w:spacing w:before="0" w:beforeAutospacing="0" w:after="0" w:afterAutospacing="0"/>
+        <w:rPr>
+          <w:rFonts w:eastAsiaTheme="minorHAnsi"/>
+          <w:lang w:val="cs-CZ"/>
+        </w:rPr>
+      </w:pPr>
+      <w:proofErr w:type="spellStart"/>
+      <w:r>
+        <w:rPr>
+          <w:rFonts w:eastAsiaTheme="minorHAnsi"/>
+          <w:lang w:val="cs-CZ"/>
+        </w:rPr>
+        <w:t>Číselník</w:t>
+      </w:r>
+      <w:proofErr w:type="spellEnd"/>
+      <w:r>
+        <w:rPr>
+          <w:rFonts w:eastAsiaTheme="minorHAnsi"/>
+          <w:lang w:val="cs-CZ"/>
+        </w:rPr>
+        <w:t xml:space="preserve"> </w:t>
+      </w:r>
+      <w:proofErr w:type="spellStart"/>
+      <w:r>
+        <w:rPr>
+          <w:rFonts w:eastAsiaTheme="minorHAnsi"/>
+          <w:lang w:val="cs-CZ"/>
+        </w:rPr>
+        <w:t>všech</w:t>
+      </w:r>
+      <w:proofErr w:type="spellEnd"/>
+      <w:r>
+        <w:rPr>
+          <w:rFonts w:eastAsiaTheme="minorHAnsi"/>
+          <w:lang w:val="cs-CZ"/>
+        </w:rPr>
+        <w:t xml:space="preserve"> </w:t>
+      </w:r>
+      <w:proofErr w:type="spellStart"/>
+      <w:r>
+        <w:rPr>
+          <w:rFonts w:eastAsiaTheme="minorHAnsi"/>
+          <w:lang w:val="cs-CZ"/>
+        </w:rPr>
+        <w:t>rolí</w:t>
+      </w:r>
+      <w:proofErr w:type="spellEnd"/>
+      <w:r>
+        <w:rPr>
+          <w:rFonts w:eastAsiaTheme="minorHAnsi"/>
+          <w:lang w:val="cs-CZ"/>
+        </w:rPr>
+        <w:t xml:space="preserve"> </w:t>
+      </w:r>
+      <w:proofErr w:type="spellStart"/>
+      <w:r>
+        <w:rPr>
+          <w:rFonts w:eastAsiaTheme="minorHAnsi"/>
+          <w:lang w:val="cs-CZ"/>
+        </w:rPr>
+        <w:t>uživatele</w:t>
+      </w:r>
+      <w:proofErr w:type="spellEnd"/>
+      <w:r>
+        <w:rPr>
+          <w:rFonts w:eastAsiaTheme="minorHAnsi"/>
+          <w:lang w:val="cs-CZ"/>
+        </w:rPr>
+        <w:t xml:space="preserve"> (</w:t>
+      </w:r>
+      <w:proofErr w:type="spellStart"/>
+      <w:r>
+        <w:rPr>
+          <w:rFonts w:eastAsiaTheme="minorHAnsi"/>
+          <w:lang w:val="cs-CZ"/>
+        </w:rPr>
+        <w:t>např</w:t>
+      </w:r>
+      <w:proofErr w:type="spellEnd"/>
+      <w:r>
+        <w:rPr>
+          <w:rFonts w:eastAsiaTheme="minorHAnsi"/>
+          <w:lang w:val="cs-CZ"/>
+        </w:rPr>
+        <w:t xml:space="preserve">. </w:t>
+      </w:r>
+      <w:proofErr w:type="spellStart"/>
+      <w:r>
+        <w:rPr>
+          <w:rFonts w:eastAsiaTheme="minorHAnsi"/>
+          <w:lang w:val="cs-CZ"/>
+        </w:rPr>
+        <w:t>řidič</w:t>
+      </w:r>
+      <w:proofErr w:type="spellEnd"/>
+      <w:r>
+        <w:rPr>
+          <w:rFonts w:eastAsiaTheme="minorHAnsi"/>
+          <w:lang w:val="cs-CZ"/>
+        </w:rPr>
+        <w:t xml:space="preserve">, </w:t>
+      </w:r>
+      <w:proofErr w:type="spellStart"/>
+      <w:r>
+        <w:rPr>
+          <w:rFonts w:eastAsiaTheme="minorHAnsi"/>
+          <w:lang w:val="cs-CZ"/>
+        </w:rPr>
+        <w:t>plánovač</w:t>
+      </w:r>
+      <w:proofErr w:type="spellEnd"/>
+      <w:r>
+        <w:rPr>
+          <w:rFonts w:eastAsiaTheme="minorHAnsi"/>
+          <w:lang w:val="cs-CZ"/>
+        </w:rPr>
+        <w:t xml:space="preserve"> </w:t>
+      </w:r>
+      <w:proofErr w:type="spellStart"/>
+      <w:r>
+        <w:rPr>
+          <w:rFonts w:eastAsiaTheme="minorHAnsi"/>
+          <w:lang w:val="cs-CZ"/>
+        </w:rPr>
+        <w:t>směn</w:t>
+      </w:r>
+      <w:proofErr w:type="spellEnd"/>
+      <w:r>
+        <w:rPr>
+          <w:rFonts w:eastAsiaTheme="minorHAnsi"/>
+          <w:lang w:val="cs-CZ"/>
+        </w:rPr>
+        <w:t xml:space="preserve">, THP </w:t>
+      </w:r>
+      <w:proofErr w:type="spellStart"/>
+      <w:r>
+        <w:rPr>
+          <w:rFonts w:eastAsiaTheme="minorHAnsi"/>
+          <w:lang w:val="cs-CZ"/>
+        </w:rPr>
+        <w:t>apod</w:t>
+      </w:r>
+      <w:proofErr w:type="spellEnd"/>
+      <w:r>
+        <w:rPr>
+          <w:rFonts w:eastAsiaTheme="minorHAnsi"/>
+          <w:lang w:val="cs-CZ"/>
+        </w:rPr>
+        <w:t>.)</w:t>
+      </w:r>
+    </w:p>
+    <w:p>
+      <w:pPr>
+        <w:numPr>
+          <w:ilvl w:val="0"/>
+          <w:numId w:val="29"/>
+        </w:numPr>
+        <w:shd w:val="clear" w:color="auto" w:fill="FFFFFF"/>
+        <w:spacing w:after="0" w:line="240" w:lineRule="auto"/>
+        <w:rPr>
+          <w:b/>
+          <w:bCs/>
+        </w:rPr>
+      </w:pPr>
+      <w:r>
+        <w:rPr>
+          <w:b/>
+          <w:bCs/>
+        </w:rPr>
+        <w:t>id_role</w:t>
+      </w:r>
+      <w:r>
+        <w:t>: Identifikátor role</w:t>
+      </w:r>
+    </w:p>
+    <w:p>
+      <w:pPr>
+        <w:numPr>
+          <w:ilvl w:val="0"/>
+          <w:numId w:val="29"/>
+        </w:numPr>
+        <w:shd w:val="clear" w:color="auto" w:fill="FFFFFF"/>
+        <w:spacing w:after="0" w:line="240" w:lineRule="auto"/>
+      </w:pPr>
+      <w:r>
+        <w:rPr>
+          <w:b/>
+          <w:bCs/>
+        </w:rPr>
+        <w:t>nazev</w:t>
+      </w:r>
+      <w:r>
+        <w:t>: Název role</w:t>
+      </w:r>
+    </w:p>
+    <w:p>
+      <w:pPr>
+        <w:pStyle w:val="Heading4"/>
+        <w:numPr>
+          <w:ilvl w:val="0"/>
+          <w:numId w:val="0"/>
+        </w:numPr>
+        <w:shd w:val="clear" w:color="auto" w:fill="FFFFFF"/>
+        <w:spacing w:before="0"/>
+        <w:ind w:left="864" w:hanging="864"/>
+        <w:rPr>
+          <w:rFonts w:ascii="Times New Roman" w:eastAsiaTheme="minorHAnsi" w:hAnsi="Times New Roman" w:cs="Times New Roman"/>
+          <w:i w:val="0"/>
+          <w:iCs w:val="0"/>
+          <w:color w:val="auto"/>
+        </w:rPr>
+      </w:pPr>
+      <w:r>
+        <w:rPr>
+          <w:rFonts w:ascii="Times New Roman" w:eastAsiaTheme="minorHAnsi" w:hAnsi="Times New Roman" w:cs="Times New Roman"/>
+          <w:i w:val="0"/>
+          <w:iCs w:val="0"/>
+          <w:color w:val="auto"/>
+        </w:rPr>
+        <w:t>Staty</w:t>
+      </w:r>
+    </w:p>
+    <w:p>
+      <w:pPr>
+        <w:pStyle w:val="NormalWeb"/>
+        <w:shd w:val="clear" w:color="auto" w:fill="FFFFFF"/>
+        <w:spacing w:before="0" w:beforeAutospacing="0" w:after="0" w:afterAutospacing="0"/>
+        <w:rPr>
+          <w:rFonts w:eastAsiaTheme="minorHAnsi"/>
+          <w:lang w:val="cs-CZ"/>
+        </w:rPr>
+      </w:pPr>
+      <w:proofErr w:type="spellStart"/>
+      <w:r>
+        <w:rPr>
+          <w:rFonts w:eastAsiaTheme="minorHAnsi"/>
+          <w:lang w:val="cs-CZ"/>
+        </w:rPr>
+        <w:t>Číselník</w:t>
+      </w:r>
+      <w:proofErr w:type="spellEnd"/>
+      <w:r>
+        <w:rPr>
+          <w:rFonts w:eastAsiaTheme="minorHAnsi"/>
+          <w:lang w:val="cs-CZ"/>
+        </w:rPr>
+        <w:t xml:space="preserve"> </w:t>
+      </w:r>
+      <w:proofErr w:type="spellStart"/>
+      <w:r>
+        <w:rPr>
+          <w:rFonts w:eastAsiaTheme="minorHAnsi"/>
+          <w:lang w:val="cs-CZ"/>
+        </w:rPr>
+        <w:t>všech</w:t>
+      </w:r>
+      <w:proofErr w:type="spellEnd"/>
+      <w:r>
+        <w:rPr>
+          <w:rFonts w:eastAsiaTheme="minorHAnsi"/>
+          <w:lang w:val="cs-CZ"/>
+        </w:rPr>
+        <w:t xml:space="preserve"> </w:t>
+      </w:r>
+      <w:proofErr w:type="spellStart"/>
+      <w:r>
+        <w:rPr>
+          <w:rFonts w:eastAsiaTheme="minorHAnsi"/>
+          <w:lang w:val="cs-CZ"/>
+        </w:rPr>
+        <w:t>evidovaných</w:t>
+      </w:r>
+      <w:proofErr w:type="spellEnd"/>
+      <w:r>
+        <w:rPr>
+          <w:rFonts w:eastAsiaTheme="minorHAnsi"/>
+          <w:lang w:val="cs-CZ"/>
+        </w:rPr>
+        <w:t xml:space="preserve"> </w:t>
+      </w:r>
+      <w:proofErr w:type="spellStart"/>
+      <w:r>
+        <w:rPr>
+          <w:rFonts w:eastAsiaTheme="minorHAnsi"/>
+          <w:lang w:val="cs-CZ"/>
+        </w:rPr>
+        <w:t>států</w:t>
+      </w:r>
+      <w:proofErr w:type="spellEnd"/>
+      <w:r>
+        <w:rPr>
+          <w:rFonts w:eastAsiaTheme="minorHAnsi"/>
+          <w:lang w:val="cs-CZ"/>
+        </w:rPr>
+        <w:t>.</w:t>
+      </w:r>
+    </w:p>
+    <w:p>
+      <w:pPr>
+        <w:numPr>
+          <w:ilvl w:val="0"/>
+          <w:numId w:val="31"/>
+        </w:numPr>
+        <w:shd w:val="clear" w:color="auto" w:fill="FFFFFF"/>
+        <w:spacing w:after="0" w:line="240" w:lineRule="auto"/>
+      </w:pPr>
+      <w:r>
+        <w:rPr>
+          <w:b/>
+          <w:bCs/>
+        </w:rPr>
+        <w:t>id_stat</w:t>
+      </w:r>
+      <w:r>
+        <w:t>: Identifikátor záznamu</w:t>
+      </w:r>
+    </w:p>
+    <w:p>
+      <w:pPr>
+        <w:numPr>
+          <w:ilvl w:val="0"/>
+          <w:numId w:val="31"/>
+        </w:numPr>
+        <w:shd w:val="clear" w:color="auto" w:fill="FFFFFF"/>
+        <w:spacing w:after="0" w:line="240" w:lineRule="auto"/>
+      </w:pPr>
+      <w:r>
+        <w:rPr>
+          <w:b/>
+          <w:bCs/>
+        </w:rPr>
+        <w:t>nazev</w:t>
+      </w:r>
+      <w:r>
+        <w:t>: Název státu</w:t>
+      </w:r>
+    </w:p>
+    <w:p>
+      <w:pPr>
+        <w:pStyle w:val="Heading4"/>
+        <w:numPr>
+          <w:ilvl w:val="0"/>
+          <w:numId w:val="0"/>
+        </w:numPr>
+        <w:shd w:val="clear" w:color="auto" w:fill="FFFFFF"/>
+        <w:spacing w:before="0"/>
+        <w:ind w:left="864" w:hanging="864"/>
+        <w:rPr>
+          <w:rFonts w:ascii="Times New Roman" w:eastAsiaTheme="minorHAnsi" w:hAnsi="Times New Roman" w:cs="Times New Roman"/>
+          <w:i w:val="0"/>
+          <w:iCs w:val="0"/>
+          <w:color w:val="auto"/>
+        </w:rPr>
+      </w:pPr>
+      <w:r>
+        <w:rPr>
+          <w:rFonts w:ascii="Times New Roman" w:eastAsiaTheme="minorHAnsi" w:hAnsi="Times New Roman" w:cs="Times New Roman"/>
+          <w:i w:val="0"/>
+          <w:iCs w:val="0"/>
+          <w:color w:val="auto"/>
+        </w:rPr>
+        <w:t>Stavy</w:t>
+      </w:r>
+    </w:p>
+    <w:p>
+      <w:pPr>
+        <w:pStyle w:val="NormalWeb"/>
+        <w:shd w:val="clear" w:color="auto" w:fill="FFFFFF"/>
+        <w:spacing w:before="0" w:beforeAutospacing="0" w:after="0" w:afterAutospacing="0"/>
+        <w:rPr>
+          <w:rFonts w:eastAsiaTheme="minorHAnsi"/>
+          <w:lang w:val="cs-CZ"/>
+        </w:rPr>
+      </w:pPr>
+      <w:proofErr w:type="spellStart"/>
+      <w:r>
+        <w:rPr>
+          <w:rFonts w:eastAsiaTheme="minorHAnsi"/>
+          <w:lang w:val="cs-CZ"/>
+        </w:rPr>
+        <w:t>Číselník</w:t>
+      </w:r>
+      <w:proofErr w:type="spellEnd"/>
+      <w:r>
+        <w:rPr>
+          <w:rFonts w:eastAsiaTheme="minorHAnsi"/>
+          <w:lang w:val="cs-CZ"/>
+        </w:rPr>
+        <w:t xml:space="preserve"> </w:t>
+      </w:r>
+      <w:proofErr w:type="spellStart"/>
+      <w:r>
+        <w:rPr>
+          <w:rFonts w:eastAsiaTheme="minorHAnsi"/>
+          <w:lang w:val="cs-CZ"/>
+        </w:rPr>
+        <w:t>všech</w:t>
+      </w:r>
+      <w:proofErr w:type="spellEnd"/>
+      <w:r>
+        <w:rPr>
+          <w:rFonts w:eastAsiaTheme="minorHAnsi"/>
+          <w:lang w:val="cs-CZ"/>
+        </w:rPr>
+        <w:t xml:space="preserve"> </w:t>
+      </w:r>
+      <w:proofErr w:type="spellStart"/>
+      <w:r>
+        <w:rPr>
+          <w:rFonts w:eastAsiaTheme="minorHAnsi"/>
+          <w:lang w:val="cs-CZ"/>
+        </w:rPr>
+        <w:t>stavů</w:t>
+      </w:r>
+      <w:proofErr w:type="spellEnd"/>
+      <w:r>
+        <w:rPr>
+          <w:rFonts w:eastAsiaTheme="minorHAnsi"/>
+          <w:lang w:val="cs-CZ"/>
+        </w:rPr>
+        <w:t xml:space="preserve"> </w:t>
+      </w:r>
+      <w:proofErr w:type="spellStart"/>
+      <w:r>
+        <w:rPr>
+          <w:rFonts w:eastAsiaTheme="minorHAnsi"/>
+          <w:lang w:val="cs-CZ"/>
+        </w:rPr>
+        <w:t>uživatelských</w:t>
+      </w:r>
+      <w:proofErr w:type="spellEnd"/>
+      <w:r>
+        <w:rPr>
+          <w:rFonts w:eastAsiaTheme="minorHAnsi"/>
+          <w:lang w:val="cs-CZ"/>
+        </w:rPr>
+        <w:t xml:space="preserve"> </w:t>
+      </w:r>
+      <w:proofErr w:type="spellStart"/>
+      <w:r>
+        <w:rPr>
+          <w:rFonts w:eastAsiaTheme="minorHAnsi"/>
+          <w:lang w:val="cs-CZ"/>
+        </w:rPr>
+        <w:t>účtů</w:t>
+      </w:r>
+      <w:proofErr w:type="spellEnd"/>
+      <w:r>
+        <w:rPr>
+          <w:rFonts w:eastAsiaTheme="minorHAnsi"/>
+          <w:lang w:val="cs-CZ"/>
+        </w:rPr>
+        <w:t xml:space="preserve"> (</w:t>
+      </w:r>
+      <w:proofErr w:type="spellStart"/>
+      <w:r>
+        <w:rPr>
+          <w:rFonts w:eastAsiaTheme="minorHAnsi"/>
+          <w:lang w:val="cs-CZ"/>
+        </w:rPr>
+        <w:t>např</w:t>
+      </w:r>
+      <w:proofErr w:type="spellEnd"/>
+      <w:r>
+        <w:rPr>
+          <w:rFonts w:eastAsiaTheme="minorHAnsi"/>
+          <w:lang w:val="cs-CZ"/>
+        </w:rPr>
+        <w:t xml:space="preserve">. </w:t>
+      </w:r>
+      <w:proofErr w:type="spellStart"/>
+      <w:r>
+        <w:rPr>
+          <w:rFonts w:eastAsiaTheme="minorHAnsi"/>
+          <w:lang w:val="cs-CZ"/>
+        </w:rPr>
+        <w:t>aktivní</w:t>
+      </w:r>
+      <w:proofErr w:type="spellEnd"/>
+      <w:r>
+        <w:rPr>
+          <w:rFonts w:eastAsiaTheme="minorHAnsi"/>
+          <w:lang w:val="cs-CZ"/>
+        </w:rPr>
+        <w:t xml:space="preserve">, </w:t>
+      </w:r>
+      <w:proofErr w:type="spellStart"/>
+      <w:r>
+        <w:rPr>
+          <w:rFonts w:eastAsiaTheme="minorHAnsi"/>
+          <w:lang w:val="cs-CZ"/>
+        </w:rPr>
+        <w:t>zablokován</w:t>
+      </w:r>
+      <w:proofErr w:type="spellEnd"/>
+      <w:r>
+        <w:rPr>
+          <w:rFonts w:eastAsiaTheme="minorHAnsi"/>
+          <w:lang w:val="cs-CZ"/>
+        </w:rPr>
+        <w:t xml:space="preserve">, </w:t>
+      </w:r>
+      <w:proofErr w:type="spellStart"/>
+      <w:r>
+        <w:rPr>
+          <w:rFonts w:eastAsiaTheme="minorHAnsi"/>
+          <w:lang w:val="cs-CZ"/>
+        </w:rPr>
+        <w:t>zrušen</w:t>
+      </w:r>
+      <w:proofErr w:type="spellEnd"/>
+      <w:r>
+        <w:rPr>
+          <w:rFonts w:eastAsiaTheme="minorHAnsi"/>
+          <w:lang w:val="cs-CZ"/>
+        </w:rPr>
+        <w:t xml:space="preserve"> </w:t>
+      </w:r>
+      <w:proofErr w:type="spellStart"/>
+      <w:r>
+        <w:rPr>
+          <w:rFonts w:eastAsiaTheme="minorHAnsi"/>
+          <w:lang w:val="cs-CZ"/>
+        </w:rPr>
+        <w:t>apod</w:t>
+      </w:r>
+      <w:proofErr w:type="spellEnd"/>
+      <w:r>
+        <w:rPr>
+          <w:rFonts w:eastAsiaTheme="minorHAnsi"/>
+          <w:lang w:val="cs-CZ"/>
+        </w:rPr>
+        <w:t>.)</w:t>
+      </w:r>
+    </w:p>
+    <w:p>
+      <w:pPr>
+        <w:numPr>
+          <w:ilvl w:val="0"/>
+          <w:numId w:val="32"/>
+        </w:numPr>
+        <w:shd w:val="clear" w:color="auto" w:fill="FFFFFF"/>
+        <w:spacing w:after="0" w:line="240" w:lineRule="auto"/>
+        <w:rPr>
+          <w:rFonts w:ascii="Segoe UI" w:hAnsi="Segoe UI" w:cs="Segoe UI"/>
+          <w:color w:val="1F2328"/>
+        </w:rPr>
+      </w:pPr>
+      <w:r>
+        <w:rPr>
+          <w:rStyle w:val="Strong"/>
+          <w:rFonts w:ascii="Segoe UI" w:hAnsi="Segoe UI" w:cs="Segoe UI"/>
+          <w:color w:val="1F2328"/>
+        </w:rPr>
+        <w:t>id_stav</w:t>
+      </w:r>
+      <w:r>
+        <w:rPr>
+          <w:rFonts w:ascii="Segoe UI" w:hAnsi="Segoe UI" w:cs="Segoe UI"/>
+          <w:color w:val="1F2328"/>
+        </w:rPr>
+        <w:t>: Identifikátor stavu</w:t>
+      </w:r>
+    </w:p>
+    <w:p>
+      <w:pPr>
+        <w:numPr>
+          <w:ilvl w:val="0"/>
+          <w:numId w:val="32"/>
+        </w:numPr>
+        <w:shd w:val="clear" w:color="auto" w:fill="FFFFFF"/>
+        <w:spacing w:after="0" w:line="240" w:lineRule="auto"/>
+        <w:rPr>
+          <w:rFonts w:ascii="Segoe UI" w:hAnsi="Segoe UI" w:cs="Segoe UI"/>
+          <w:color w:val="1F2328"/>
+        </w:rPr>
+      </w:pPr>
+      <w:r>
+        <w:rPr>
+          <w:rStyle w:val="Strong"/>
+          <w:rFonts w:ascii="Segoe UI" w:hAnsi="Segoe UI" w:cs="Segoe UI"/>
+          <w:color w:val="1F2328"/>
+        </w:rPr>
+        <w:t>nazev</w:t>
+      </w:r>
+      <w:r>
+        <w:rPr>
+          <w:rFonts w:ascii="Segoe UI" w:hAnsi="Segoe UI" w:cs="Segoe UI"/>
+          <w:color w:val="1F2328"/>
+        </w:rPr>
+        <w:t>: Název stavu</w:t>
+      </w:r>
     </w:p>
     <w:p>
       <w:pPr>
         <w:pStyle w:val="Odstavec"/>
       </w:pPr>
-      <w:r>
-        <w:t>Uveďte logický datový model a datový slovník.</w:t>
-      </w:r>
-      <w:r>
-        <w:t xml:space="preserve"> Je možné vložit printscreeny datových struktur s popisem (informacemi) o jednotlivých tabulkách.</w:t>
-      </w:r>
     </w:p>
     <w:p>
       <w:pPr>
@@ -2790,18 +3673,18 @@
         </w:numPr>
         <w:ind w:left="576" w:hanging="576"/>
       </w:pPr>
-      <w:bookmarkStart w:id="15" w:name="_Toc439267769"/>
-      <w:r>
-        <w:t>Číselníky</w:t>
-      </w:r>
-      <w:bookmarkEnd w:id="15"/>
+      <w:bookmarkStart w:id="16" w:name="_Toc439267770"/>
+      <w:r>
+        <w:t>Pohledy</w:t>
+      </w:r>
+      <w:bookmarkEnd w:id="16"/>
     </w:p>
     <w:p>
       <w:pPr>
         <w:pStyle w:val="Odstavec"/>
       </w:pPr>
       <w:r>
-        <w:t>Uveďte jaké číselníky Váš projekt využívá a zdroj čerpání těchto číselníků.</w:t>
+        <w:t>Uveďte jaké pohledy Váš projekt používá včetně SQL všech použitých views.</w:t>
       </w:r>
     </w:p>
     <w:p>
@@ -2813,18 +3696,18 @@
         </w:numPr>
         <w:ind w:left="576" w:hanging="576"/>
       </w:pPr>
-      <w:bookmarkStart w:id="16" w:name="_Toc439267770"/>
-      <w:r>
-        <w:t>Pohledy</w:t>
-      </w:r>
-      <w:bookmarkEnd w:id="16"/>
+      <w:bookmarkStart w:id="17" w:name="_Toc439267771"/>
+      <w:r>
+        <w:t>Funkce</w:t>
+      </w:r>
+      <w:bookmarkEnd w:id="17"/>
     </w:p>
     <w:p>
       <w:pPr>
         <w:pStyle w:val="Odstavec"/>
       </w:pPr>
       <w:r>
-        <w:t>Uveďte jaké pohledy Váš projekt používá včetně SQL všech použitých views.</w:t>
+        <w:t>Uveďte jaké funkce Váš projekt používá včetně SQL všech použitých funkcí.</w:t>
       </w:r>
     </w:p>
     <w:p>
@@ -2836,18 +3719,18 @@
         </w:numPr>
         <w:ind w:left="576" w:hanging="576"/>
       </w:pPr>
-      <w:bookmarkStart w:id="17" w:name="_Toc439267771"/>
-      <w:r>
-        <w:t>Funkce</w:t>
-      </w:r>
-      <w:bookmarkEnd w:id="17"/>
+      <w:bookmarkStart w:id="18" w:name="_Toc439267772"/>
+      <w:r>
+        <w:t>Uložené procedury</w:t>
+      </w:r>
+      <w:bookmarkEnd w:id="18"/>
     </w:p>
     <w:p>
       <w:pPr>
         <w:pStyle w:val="Odstavec"/>
       </w:pPr>
       <w:r>
-        <w:t>Uveďte jaké funkce Váš projekt používá včetně SQL všech použitých funkcí.</w:t>
+        <w:t>Uveďte jaké uložené procedury Váš projekt používá včetně SQL všech použitých stored procedures.</w:t>
       </w:r>
     </w:p>
     <w:p>
@@ -2859,18 +3742,18 @@
         </w:numPr>
         <w:ind w:left="576" w:hanging="576"/>
       </w:pPr>
-      <w:bookmarkStart w:id="18" w:name="_Toc439267772"/>
-      <w:r>
-        <w:t>Uložené procedury</w:t>
-      </w:r>
-      <w:bookmarkEnd w:id="18"/>
+      <w:bookmarkStart w:id="19" w:name="_Toc439267773"/>
+      <w:r>
+        <w:t>Spouště</w:t>
+      </w:r>
+      <w:bookmarkEnd w:id="19"/>
     </w:p>
     <w:p>
       <w:pPr>
         <w:pStyle w:val="Odstavec"/>
       </w:pPr>
       <w:r>
-        <w:t>Uveďte jaké uložené procedury Váš projekt používá včetně SQL všech použitých stored procedures.</w:t>
+        <w:t>Uveďte jaké spouště Váš projekt používá včetně SQL všech použitých triggers.</w:t>
       </w:r>
     </w:p>
     <w:p>
@@ -2882,18 +3765,18 @@
         </w:numPr>
         <w:ind w:left="576" w:hanging="576"/>
       </w:pPr>
-      <w:bookmarkStart w:id="19" w:name="_Toc439267773"/>
-      <w:r>
-        <w:t>Spouště</w:t>
-      </w:r>
-      <w:bookmarkEnd w:id="19"/>
+      <w:bookmarkStart w:id="20" w:name="_Toc439267774"/>
+      <w:r>
+        <w:t>Indexy</w:t>
+      </w:r>
+      <w:bookmarkEnd w:id="20"/>
     </w:p>
     <w:p>
       <w:pPr>
         <w:pStyle w:val="Odstavec"/>
       </w:pPr>
       <w:r>
-        <w:t>Uveďte jaké spouště Váš projekt používá včetně SQL všech použitých triggers.</w:t>
+        <w:t>Uveďte jaké typy indexů používáte, vypište všechny indexy na neklíčových sloupcích.</w:t>
       </w:r>
     </w:p>
     <w:p>
@@ -2905,18 +3788,18 @@
         </w:numPr>
         <w:ind w:left="576" w:hanging="576"/>
       </w:pPr>
-      <w:bookmarkStart w:id="20" w:name="_Toc439267774"/>
-      <w:r>
-        <w:t>Indexy</w:t>
-      </w:r>
-      <w:bookmarkEnd w:id="20"/>
+      <w:bookmarkStart w:id="21" w:name="_Toc439267775"/>
+      <w:r>
+        <w:t>Sekvence</w:t>
+      </w:r>
+      <w:bookmarkEnd w:id="21"/>
     </w:p>
     <w:p>
       <w:pPr>
         <w:pStyle w:val="Odstavec"/>
       </w:pPr>
       <w:r>
-        <w:t>Uveďte jaké typy indexů používáte, vypište všechny indexy na neklíčových sloupcích.</w:t>
+        <w:t>Uveďte jaké sekvence a na jakých sloupcích používáte včetně SQL všech použitých sekvences.</w:t>
       </w:r>
     </w:p>
     <w:p>
@@ -2928,18 +3811,55 @@
         </w:numPr>
         <w:ind w:left="576" w:hanging="576"/>
       </w:pPr>
-      <w:bookmarkStart w:id="21" w:name="_Toc439267775"/>
-      <w:r>
-        <w:t>Sekvence</w:t>
-      </w:r>
-      <w:bookmarkEnd w:id="21"/>
+      <w:bookmarkStart w:id="22" w:name="_Toc439267776"/>
+      <w:r>
+        <w:lastRenderedPageBreak/>
+        <w:t>Systémový katalog</w:t>
+      </w:r>
+      <w:bookmarkEnd w:id="22"/>
     </w:p>
     <w:p>
       <w:pPr>
         <w:pStyle w:val="Odstavec"/>
       </w:pPr>
       <w:r>
-        <w:t>Uveďte jaké sekvence a na jakých sloupcích používáte včetně SQL všech použitých sekvences.</w:t>
+        <w:t>Vypište min. 10 vlastností Vámi vybraných databázových objektů.</w:t>
+      </w:r>
+    </w:p>
+    <w:p>
+      <w:pPr>
+        <w:pStyle w:val="Odstavec"/>
+      </w:pPr>
+    </w:p>
+    <w:p>
+      <w:pPr>
+        <w:pStyle w:val="Odstavec"/>
+      </w:pPr>
+    </w:p>
+    <w:p>
+      <w:pPr>
+        <w:pStyle w:val="Heading1"/>
+        <w:numPr>
+          <w:ilvl w:val="0"/>
+          <w:numId w:val="0"/>
+        </w:numPr>
+        <w:ind w:left="432" w:hanging="432"/>
+      </w:pPr>
+      <w:bookmarkStart w:id="23" w:name="_Toc439267777"/>
+      <w:r>
+        <w:t>Aplikace</w:t>
+      </w:r>
+      <w:bookmarkEnd w:id="23"/>
+    </w:p>
+    <w:p>
+      <w:pPr>
+        <w:pStyle w:val="Odstavec"/>
+      </w:pPr>
+      <w:r>
+        <w:t>Zde uveďte řešení zadavatelské dokumentace z pohledu výsledné aplikace, postupujte dle zadání projektu.</w:t>
+      </w:r>
+      <w:r>
+        <w:t xml:space="preserve"> V celé této části použijte printscreeny Vaší aplikace včetně detailního popisu.</w:t>
       </w:r>
     </w:p>
     <w:p>
@@ -2951,45 +3871,15 @@
         </w:numPr>
         <w:ind w:left="576" w:hanging="576"/>
       </w:pPr>
-      <w:bookmarkStart w:id="22" w:name="_Toc439267776"/>
-      <w:r>
-        <w:t>Systémový katalog</w:t>
-      </w:r>
-      <w:bookmarkEnd w:id="22"/>
-    </w:p>
-    <w:p>
-      <w:pPr>
-        <w:pStyle w:val="Odstavec"/>
-      </w:pPr>
-      <w:r>
-        <w:t>Vypište min. 10 vlastností Vámi vybraných databázových objektů.</w:t>
-      </w:r>
-    </w:p>
-    <w:p>
-      <w:pPr>
-        <w:pStyle w:val="Heading1"/>
-        <w:numPr>
-          <w:ilvl w:val="0"/>
-          <w:numId w:val="0"/>
-        </w:numPr>
-        <w:ind w:left="432" w:hanging="432"/>
-      </w:pPr>
-      <w:bookmarkStart w:id="23" w:name="_Toc439267777"/>
-      <w:r>
-        <w:lastRenderedPageBreak/>
-        <w:t>Aplikace</w:t>
-      </w:r>
-      <w:bookmarkEnd w:id="23"/>
-    </w:p>
-    <w:p>
-      <w:pPr>
-        <w:pStyle w:val="Odstavec"/>
-      </w:pPr>
-      <w:r>
-        <w:t>Zde uveďte řešení zadavatelské dokumentace z pohledu výsledné aplikace, postupujte dle zadání projektu.</w:t>
-      </w:r>
-      <w:r>
-        <w:t xml:space="preserve"> V celé této části použijte printscreeny Vaší aplikace včetně detailního popisu.</w:t>
+      <w:bookmarkStart w:id="24" w:name="_Toc439267778"/>
+      <w:r>
+        <w:t>Použité prostředí</w:t>
+      </w:r>
+      <w:bookmarkEnd w:id="24"/>
+    </w:p>
+    <w:p>
+      <w:r>
+        <w:t>Tato C# aplikace je postavena na platformě .NET Framework s využitím knihoven WPF pro grafické uživatelské rozhraní. Pro moderní vzhled a interaktivitu GUI využívá ModernWpfUI a FluentWPF. Pro správu dat s databází Oracle slouží knihovna Oracle.ManagedDataAccess a pro bezpečnou správu přihlašovacích údajů CredentialManagement. Implementuje architekturu MVVM pomocí CommunityToolkit.Mvvm pro organizaci kódu. Celkově kombinuje moderní technologie pro efektivní a uživatelsky přívětivý vývoj aplikací v C# a .NET.</w:t>
       </w:r>
     </w:p>
     <w:p>
@@ -3001,21 +3891,18 @@
         </w:numPr>
         <w:ind w:left="576" w:hanging="576"/>
       </w:pPr>
-      <w:bookmarkStart w:id="24" w:name="_Toc439267778"/>
-      <w:r>
-        <w:t>Použité prostředí</w:t>
-      </w:r>
-      <w:bookmarkEnd w:id="24"/>
+      <w:bookmarkStart w:id="25" w:name="_Toc439267779"/>
+      <w:r>
+        <w:t>Řízení uživatelských účtů</w:t>
+      </w:r>
+      <w:bookmarkEnd w:id="25"/>
     </w:p>
     <w:p>
       <w:pPr>
         <w:pStyle w:val="Odstavec"/>
       </w:pPr>
       <w:r>
-        <w:t xml:space="preserve">Detailně popište </w:t>
-      </w:r>
-      <w:r>
-        <w:t>použité prostředí, technologie.</w:t>
+        <w:t>Popište jaký způsob využíváte pro řízení uživatelských účtů, jaké úrovně přístupů využíváte např. RBAC, ACL, apod.</w:t>
       </w:r>
     </w:p>
     <w:p>
@@ -3027,18 +3914,18 @@
         </w:numPr>
         <w:ind w:left="576" w:hanging="576"/>
       </w:pPr>
-      <w:bookmarkStart w:id="25" w:name="_Toc439267779"/>
-      <w:r>
-        <w:t>Řízení uživatelských účtů</w:t>
-      </w:r>
-      <w:bookmarkEnd w:id="25"/>
+      <w:bookmarkStart w:id="26" w:name="_Toc439267781"/>
+      <w:r>
+        <w:t>Formuláře</w:t>
+      </w:r>
+      <w:bookmarkEnd w:id="26"/>
     </w:p>
     <w:p>
       <w:pPr>
         <w:pStyle w:val="Odstavec"/>
       </w:pPr>
       <w:r>
-        <w:t>Popište jaký způsob využíváte pro řízení uživatelských účtů, jaké úrovně přístupů využíváte např. RBAC, ACL, apod.</w:t>
+        <w:t>Popište použité formuláře.</w:t>
       </w:r>
     </w:p>
     <w:p>
@@ -3050,63 +3937,17 @@
         </w:numPr>
         <w:ind w:left="576" w:hanging="576"/>
       </w:pPr>
-      <w:bookmarkStart w:id="26" w:name="_Toc439267780"/>
-      <w:r>
-        <w:t>Moduly</w:t>
-      </w:r>
-      <w:bookmarkEnd w:id="26"/>
+      <w:bookmarkStart w:id="27" w:name="_Toc439267782"/>
+      <w:r>
+        <w:t>Orientace ve zdrojovém kódu</w:t>
+      </w:r>
+      <w:bookmarkEnd w:id="27"/>
     </w:p>
     <w:p>
       <w:pPr>
         <w:pStyle w:val="Odstavec"/>
       </w:pPr>
       <w:r>
-        <w:t>Popište jednotlivé části vytvořené ve výsledné aplikaci.</w:t>
-      </w:r>
-    </w:p>
-    <w:p>
-      <w:pPr>
-        <w:pStyle w:val="Heading2"/>
-        <w:numPr>
-          <w:ilvl w:val="0"/>
-          <w:numId w:val="0"/>
-        </w:numPr>
-        <w:ind w:left="576" w:hanging="576"/>
-      </w:pPr>
-      <w:bookmarkStart w:id="27" w:name="_Toc439267781"/>
-      <w:r>
-        <w:t>Formuláře</w:t>
-      </w:r>
-      <w:bookmarkEnd w:id="27"/>
-    </w:p>
-    <w:p>
-      <w:pPr>
-        <w:pStyle w:val="Odstavec"/>
-      </w:pPr>
-      <w:r>
-        <w:t>Popište použité formuláře.</w:t>
-      </w:r>
-    </w:p>
-    <w:p>
-      <w:pPr>
-        <w:pStyle w:val="Heading2"/>
-        <w:numPr>
-          <w:ilvl w:val="0"/>
-          <w:numId w:val="0"/>
-        </w:numPr>
-        <w:ind w:left="576" w:hanging="576"/>
-      </w:pPr>
-      <w:bookmarkStart w:id="28" w:name="_Toc439267782"/>
-      <w:r>
-        <w:t>Orientace ve zdrojovém kódu</w:t>
-      </w:r>
-      <w:bookmarkEnd w:id="28"/>
-    </w:p>
-    <w:p>
-      <w:pPr>
-        <w:pStyle w:val="Odstavec"/>
-      </w:pPr>
-      <w:r>
         <w:t>Detailně popište základní orientaci ve zdrojovém kódu, použité třídy, metody, apod.</w:t>
       </w:r>
     </w:p>
@@ -3119,14 +3960,14 @@
       <w:pPr>
         <w:pStyle w:val="Nadpis1-bezsla"/>
       </w:pPr>
-      <w:bookmarkStart w:id="29" w:name="_Toc439254177"/>
-      <w:bookmarkStart w:id="30" w:name="_Toc439267783"/>
+      <w:bookmarkStart w:id="28" w:name="_Toc439254177"/>
+      <w:bookmarkStart w:id="29" w:name="_Toc439267783"/>
       <w:r>
         <w:lastRenderedPageBreak/>
         <w:t>Závěr</w:t>
       </w:r>
+      <w:bookmarkEnd w:id="28"/>
       <w:bookmarkEnd w:id="29"/>
-      <w:bookmarkEnd w:id="30"/>
     </w:p>
     <w:p>
       <w:pPr>
@@ -3151,7 +3992,7 @@
           <w:szCs w:val="28"/>
         </w:rPr>
       </w:pPr>
-      <w:bookmarkStart w:id="31" w:name="_Toc258833034"/>
+      <w:bookmarkStart w:id="30" w:name="_Toc258833034"/>
       <w:r>
         <w:rPr>
           <w:rFonts w:ascii="Arial" w:eastAsiaTheme="majorEastAsia" w:hAnsi="Arial" w:cstheme="majorBidi"/>
@@ -3238,13 +4079,13 @@
       <w:r>
         <w:t>statní</w:t>
       </w:r>
-      <w:bookmarkEnd w:id="31"/>
+      <w:bookmarkEnd w:id="30"/>
       <w:r>
         <w:t xml:space="preserve"> (libovolné soubory doplňující Vaši tvorbu databázové aplikace či nutné nestandardní doplňky nutné pro spuštění Vaší aplikaci)</w:t>
       </w:r>
     </w:p>
     <w:sectPr>
-      <w:footerReference w:type="default" r:id="rId8"/>
+      <w:footerReference w:type="default" r:id="rId10"/>
       <w:pgSz w:w="11906" w:h="16838" w:code="9"/>
       <w:pgMar w:top="1701" w:right="1418" w:bottom="1418" w:left="1418" w:header="709" w:footer="709" w:gutter="284"/>
       <w:pgNumType w:start="8"/>
@@ -3696,6 +4537,155 @@
     </w:lvl>
   </w:abstractNum>
   <w:abstractNum w:abstractNumId="3" w15:restartNumberingAfterBreak="0">
+    <w:nsid w:val="28365D23"/>
+    <w:multiLevelType w:val="multilevel"/>
+    <w:tmpl w:val="A37C70BE"/>
+    <w:lvl w:ilvl="0">
+      <w:start w:val="1"/>
+      <w:numFmt w:val="bullet"/>
+      <w:lvlText w:val=""/>
+      <w:lvlJc w:val="left"/>
+      <w:pPr>
+        <w:tabs>
+          <w:tab w:val="num" w:pos="720"/>
+        </w:tabs>
+        <w:ind w:left="720" w:hanging="360"/>
+      </w:pPr>
+      <w:rPr>
+        <w:rFonts w:ascii="Symbol" w:hAnsi="Symbol" w:hint="default"/>
+        <w:sz w:val="20"/>
+      </w:rPr>
+    </w:lvl>
+    <w:lvl w:ilvl="1" w:tentative="1">
+      <w:start w:val="1"/>
+      <w:numFmt w:val="bullet"/>
+      <w:lvlText w:val="o"/>
+      <w:lvlJc w:val="left"/>
+      <w:pPr>
+        <w:tabs>
+          <w:tab w:val="num" w:pos="1440"/>
+        </w:tabs>
+        <w:ind w:left="1440" w:hanging="360"/>
+      </w:pPr>
+      <w:rPr>
+        <w:rFonts w:ascii="Courier New" w:hAnsi="Courier New" w:hint="default"/>
+        <w:sz w:val="20"/>
+      </w:rPr>
+    </w:lvl>
+    <w:lvl w:ilvl="2" w:tentative="1">
+      <w:start w:val="1"/>
+      <w:numFmt w:val="bullet"/>
+      <w:lvlText w:val=""/>
+      <w:lvlJc w:val="left"/>
+      <w:pPr>
+        <w:tabs>
+          <w:tab w:val="num" w:pos="2160"/>
+        </w:tabs>
+        <w:ind w:left="2160" w:hanging="360"/>
+      </w:pPr>
+      <w:rPr>
+        <w:rFonts w:ascii="Wingdings" w:hAnsi="Wingdings" w:hint="default"/>
+        <w:sz w:val="20"/>
+      </w:rPr>
+    </w:lvl>
+    <w:lvl w:ilvl="3" w:tentative="1">
+      <w:start w:val="1"/>
+      <w:numFmt w:val="bullet"/>
+      <w:lvlText w:val=""/>
+      <w:lvlJc w:val="left"/>
+      <w:pPr>
+        <w:tabs>
+          <w:tab w:val="num" w:pos="2880"/>
+        </w:tabs>
+        <w:ind w:left="2880" w:hanging="360"/>
+      </w:pPr>
+      <w:rPr>
+        <w:rFonts w:ascii="Wingdings" w:hAnsi="Wingdings" w:hint="default"/>
+        <w:sz w:val="20"/>
+      </w:rPr>
+    </w:lvl>
+    <w:lvl w:ilvl="4" w:tentative="1">
+      <w:start w:val="1"/>
+      <w:numFmt w:val="bullet"/>
+      <w:lvlText w:val=""/>
+      <w:lvlJc w:val="left"/>
+      <w:pPr>
+        <w:tabs>
+          <w:tab w:val="num" w:pos="3600"/>
+        </w:tabs>
+        <w:ind w:left="3600" w:hanging="360"/>
+      </w:pPr>
+      <w:rPr>
+        <w:rFonts w:ascii="Wingdings" w:hAnsi="Wingdings" w:hint="default"/>
+        <w:sz w:val="20"/>
+      </w:rPr>
+    </w:lvl>
+    <w:lvl w:ilvl="5" w:tentative="1">
+      <w:start w:val="1"/>
+      <w:numFmt w:val="bullet"/>
+      <w:lvlText w:val=""/>
+      <w:lvlJc w:val="left"/>
+      <w:pPr>
+        <w:tabs>
+          <w:tab w:val="num" w:pos="4320"/>
+        </w:tabs>
+        <w:ind w:left="4320" w:hanging="360"/>
+      </w:pPr>
+      <w:rPr>
+        <w:rFonts w:ascii="Wingdings" w:hAnsi="Wingdings" w:hint="default"/>
+        <w:sz w:val="20"/>
+      </w:rPr>
+    </w:lvl>
+    <w:lvl w:ilvl="6" w:tentative="1">
+      <w:start w:val="1"/>
+      <w:numFmt w:val="bullet"/>
+      <w:lvlText w:val=""/>
+      <w:lvlJc w:val="left"/>
+      <w:pPr>
+        <w:tabs>
+          <w:tab w:val="num" w:pos="5040"/>
+        </w:tabs>
+        <w:ind w:left="5040" w:hanging="360"/>
+      </w:pPr>
+      <w:rPr>
+        <w:rFonts w:ascii="Wingdings" w:hAnsi="Wingdings" w:hint="default"/>
+        <w:sz w:val="20"/>
+      </w:rPr>
+    </w:lvl>
+    <w:lvl w:ilvl="7" w:tentative="1">
+      <w:start w:val="1"/>
+      <w:numFmt w:val="bullet"/>
+      <w:lvlText w:val=""/>
+      <w:lvlJc w:val="left"/>
+      <w:pPr>
+        <w:tabs>
+          <w:tab w:val="num" w:pos="5760"/>
+        </w:tabs>
+        <w:ind w:left="5760" w:hanging="360"/>
+      </w:pPr>
+      <w:rPr>
+        <w:rFonts w:ascii="Wingdings" w:hAnsi="Wingdings" w:hint="default"/>
+        <w:sz w:val="20"/>
+      </w:rPr>
+    </w:lvl>
+    <w:lvl w:ilvl="8" w:tentative="1">
+      <w:start w:val="1"/>
+      <w:numFmt w:val="bullet"/>
+      <w:lvlText w:val=""/>
+      <w:lvlJc w:val="left"/>
+      <w:pPr>
+        <w:tabs>
+          <w:tab w:val="num" w:pos="6480"/>
+        </w:tabs>
+        <w:ind w:left="6480" w:hanging="360"/>
+      </w:pPr>
+      <w:rPr>
+        <w:rFonts w:ascii="Wingdings" w:hAnsi="Wingdings" w:hint="default"/>
+        <w:sz w:val="20"/>
+      </w:rPr>
+    </w:lvl>
+  </w:abstractNum>
+  <w:abstractNum w:abstractNumId="4" w15:restartNumberingAfterBreak="0">
     <w:nsid w:val="2AB772A2"/>
     <w:multiLevelType w:val="multilevel"/>
     <w:tmpl w:val="0B4A81C0"/>
@@ -3790,7 +4780,156 @@
       </w:pPr>
     </w:lvl>
   </w:abstractNum>
-  <w:abstractNum w:abstractNumId="4" w15:restartNumberingAfterBreak="0">
+  <w:abstractNum w:abstractNumId="5" w15:restartNumberingAfterBreak="0">
+    <w:nsid w:val="2C2D714A"/>
+    <w:multiLevelType w:val="multilevel"/>
+    <w:tmpl w:val="0862EBA4"/>
+    <w:lvl w:ilvl="0">
+      <w:start w:val="1"/>
+      <w:numFmt w:val="bullet"/>
+      <w:lvlText w:val=""/>
+      <w:lvlJc w:val="left"/>
+      <w:pPr>
+        <w:tabs>
+          <w:tab w:val="num" w:pos="720"/>
+        </w:tabs>
+        <w:ind w:left="720" w:hanging="360"/>
+      </w:pPr>
+      <w:rPr>
+        <w:rFonts w:ascii="Symbol" w:hAnsi="Symbol" w:hint="default"/>
+        <w:sz w:val="20"/>
+      </w:rPr>
+    </w:lvl>
+    <w:lvl w:ilvl="1" w:tentative="1">
+      <w:start w:val="1"/>
+      <w:numFmt w:val="bullet"/>
+      <w:lvlText w:val="o"/>
+      <w:lvlJc w:val="left"/>
+      <w:pPr>
+        <w:tabs>
+          <w:tab w:val="num" w:pos="1440"/>
+        </w:tabs>
+        <w:ind w:left="1440" w:hanging="360"/>
+      </w:pPr>
+      <w:rPr>
+        <w:rFonts w:ascii="Courier New" w:hAnsi="Courier New" w:hint="default"/>
+        <w:sz w:val="20"/>
+      </w:rPr>
+    </w:lvl>
+    <w:lvl w:ilvl="2" w:tentative="1">
+      <w:start w:val="1"/>
+      <w:numFmt w:val="bullet"/>
+      <w:lvlText w:val=""/>
+      <w:lvlJc w:val="left"/>
+      <w:pPr>
+        <w:tabs>
+          <w:tab w:val="num" w:pos="2160"/>
+        </w:tabs>
+        <w:ind w:left="2160" w:hanging="360"/>
+      </w:pPr>
+      <w:rPr>
+        <w:rFonts w:ascii="Wingdings" w:hAnsi="Wingdings" w:hint="default"/>
+        <w:sz w:val="20"/>
+      </w:rPr>
+    </w:lvl>
+    <w:lvl w:ilvl="3" w:tentative="1">
+      <w:start w:val="1"/>
+      <w:numFmt w:val="bullet"/>
+      <w:lvlText w:val=""/>
+      <w:lvlJc w:val="left"/>
+      <w:pPr>
+        <w:tabs>
+          <w:tab w:val="num" w:pos="2880"/>
+        </w:tabs>
+        <w:ind w:left="2880" w:hanging="360"/>
+      </w:pPr>
+      <w:rPr>
+        <w:rFonts w:ascii="Wingdings" w:hAnsi="Wingdings" w:hint="default"/>
+        <w:sz w:val="20"/>
+      </w:rPr>
+    </w:lvl>
+    <w:lvl w:ilvl="4" w:tentative="1">
+      <w:start w:val="1"/>
+      <w:numFmt w:val="bullet"/>
+      <w:lvlText w:val=""/>
+      <w:lvlJc w:val="left"/>
+      <w:pPr>
+        <w:tabs>
+          <w:tab w:val="num" w:pos="3600"/>
+        </w:tabs>
+        <w:ind w:left="3600" w:hanging="360"/>
+      </w:pPr>
+      <w:rPr>
+        <w:rFonts w:ascii="Wingdings" w:hAnsi="Wingdings" w:hint="default"/>
+        <w:sz w:val="20"/>
+      </w:rPr>
+    </w:lvl>
+    <w:lvl w:ilvl="5" w:tentative="1">
+      <w:start w:val="1"/>
+      <w:numFmt w:val="bullet"/>
+      <w:lvlText w:val=""/>
+      <w:lvlJc w:val="left"/>
+      <w:pPr>
+        <w:tabs>
+          <w:tab w:val="num" w:pos="4320"/>
+        </w:tabs>
+        <w:ind w:left="4320" w:hanging="360"/>
+      </w:pPr>
+      <w:rPr>
+        <w:rFonts w:ascii="Wingdings" w:hAnsi="Wingdings" w:hint="default"/>
+        <w:sz w:val="20"/>
+      </w:rPr>
+    </w:lvl>
+    <w:lvl w:ilvl="6" w:tentative="1">
+      <w:start w:val="1"/>
+      <w:numFmt w:val="bullet"/>
+      <w:lvlText w:val=""/>
+      <w:lvlJc w:val="left"/>
+      <w:pPr>
+        <w:tabs>
+          <w:tab w:val="num" w:pos="5040"/>
+        </w:tabs>
+        <w:ind w:left="5040" w:hanging="360"/>
+      </w:pPr>
+      <w:rPr>
+        <w:rFonts w:ascii="Wingdings" w:hAnsi="Wingdings" w:hint="default"/>
+        <w:sz w:val="20"/>
+      </w:rPr>
+    </w:lvl>
+    <w:lvl w:ilvl="7" w:tentative="1">
+      <w:start w:val="1"/>
+      <w:numFmt w:val="bullet"/>
+      <w:lvlText w:val=""/>
+      <w:lvlJc w:val="left"/>
+      <w:pPr>
+        <w:tabs>
+          <w:tab w:val="num" w:pos="5760"/>
+        </w:tabs>
+        <w:ind w:left="5760" w:hanging="360"/>
+      </w:pPr>
+      <w:rPr>
+        <w:rFonts w:ascii="Wingdings" w:hAnsi="Wingdings" w:hint="default"/>
+        <w:sz w:val="20"/>
+      </w:rPr>
+    </w:lvl>
+    <w:lvl w:ilvl="8" w:tentative="1">
+      <w:start w:val="1"/>
+      <w:numFmt w:val="bullet"/>
+      <w:lvlText w:val=""/>
+      <w:lvlJc w:val="left"/>
+      <w:pPr>
+        <w:tabs>
+          <w:tab w:val="num" w:pos="6480"/>
+        </w:tabs>
+        <w:ind w:left="6480" w:hanging="360"/>
+      </w:pPr>
+      <w:rPr>
+        <w:rFonts w:ascii="Wingdings" w:hAnsi="Wingdings" w:hint="default"/>
+        <w:sz w:val="20"/>
+      </w:rPr>
+    </w:lvl>
+  </w:abstractNum>
+  <w:abstractNum w:abstractNumId="6" w15:restartNumberingAfterBreak="0">
     <w:nsid w:val="332E2222"/>
     <w:multiLevelType w:val="hybridMultilevel"/>
     <w:tmpl w:val="FDD69EBE"/>
@@ -3879,7 +5018,7 @@
       </w:pPr>
     </w:lvl>
   </w:abstractNum>
-  <w:abstractNum w:abstractNumId="5" w15:restartNumberingAfterBreak="0">
+  <w:abstractNum w:abstractNumId="7" w15:restartNumberingAfterBreak="0">
     <w:nsid w:val="41510D2A"/>
     <w:multiLevelType w:val="hybridMultilevel"/>
     <w:tmpl w:val="E5FA34C6"/>
@@ -3968,7 +5107,7 @@
       </w:pPr>
     </w:lvl>
   </w:abstractNum>
-  <w:abstractNum w:abstractNumId="6" w15:restartNumberingAfterBreak="0">
+  <w:abstractNum w:abstractNumId="8" w15:restartNumberingAfterBreak="0">
     <w:nsid w:val="4D881C7C"/>
     <w:multiLevelType w:val="hybridMultilevel"/>
     <w:tmpl w:val="F0EC43C2"/>
@@ -4081,7 +5220,7 @@
       </w:rPr>
     </w:lvl>
   </w:abstractNum>
-  <w:abstractNum w:abstractNumId="7" w15:restartNumberingAfterBreak="0">
+  <w:abstractNum w:abstractNumId="9" w15:restartNumberingAfterBreak="0">
     <w:nsid w:val="4D9224E3"/>
     <w:multiLevelType w:val="hybridMultilevel"/>
     <w:tmpl w:val="89A0463A"/>
@@ -4167,7 +5306,305 @@
       </w:pPr>
     </w:lvl>
   </w:abstractNum>
-  <w:abstractNum w:abstractNumId="8" w15:restartNumberingAfterBreak="0">
+  <w:abstractNum w:abstractNumId="10" w15:restartNumberingAfterBreak="0">
+    <w:nsid w:val="518F19FD"/>
+    <w:multiLevelType w:val="multilevel"/>
+    <w:tmpl w:val="6A12CE5A"/>
+    <w:lvl w:ilvl="0">
+      <w:start w:val="1"/>
+      <w:numFmt w:val="bullet"/>
+      <w:lvlText w:val=""/>
+      <w:lvlJc w:val="left"/>
+      <w:pPr>
+        <w:tabs>
+          <w:tab w:val="num" w:pos="720"/>
+        </w:tabs>
+        <w:ind w:left="720" w:hanging="360"/>
+      </w:pPr>
+      <w:rPr>
+        <w:rFonts w:ascii="Symbol" w:hAnsi="Symbol" w:hint="default"/>
+        <w:sz w:val="20"/>
+      </w:rPr>
+    </w:lvl>
+    <w:lvl w:ilvl="1" w:tentative="1">
+      <w:start w:val="1"/>
+      <w:numFmt w:val="bullet"/>
+      <w:lvlText w:val="o"/>
+      <w:lvlJc w:val="left"/>
+      <w:pPr>
+        <w:tabs>
+          <w:tab w:val="num" w:pos="1440"/>
+        </w:tabs>
+        <w:ind w:left="1440" w:hanging="360"/>
+      </w:pPr>
+      <w:rPr>
+        <w:rFonts w:ascii="Courier New" w:hAnsi="Courier New" w:hint="default"/>
+        <w:sz w:val="20"/>
+      </w:rPr>
+    </w:lvl>
+    <w:lvl w:ilvl="2" w:tentative="1">
+      <w:start w:val="1"/>
+      <w:numFmt w:val="bullet"/>
+      <w:lvlText w:val=""/>
+      <w:lvlJc w:val="left"/>
+      <w:pPr>
+        <w:tabs>
+          <w:tab w:val="num" w:pos="2160"/>
+        </w:tabs>
+        <w:ind w:left="2160" w:hanging="360"/>
+      </w:pPr>
+      <w:rPr>
+        <w:rFonts w:ascii="Wingdings" w:hAnsi="Wingdings" w:hint="default"/>
+        <w:sz w:val="20"/>
+      </w:rPr>
+    </w:lvl>
+    <w:lvl w:ilvl="3" w:tentative="1">
+      <w:start w:val="1"/>
+      <w:numFmt w:val="bullet"/>
+      <w:lvlText w:val=""/>
+      <w:lvlJc w:val="left"/>
+      <w:pPr>
+        <w:tabs>
+          <w:tab w:val="num" w:pos="2880"/>
+        </w:tabs>
+        <w:ind w:left="2880" w:hanging="360"/>
+      </w:pPr>
+      <w:rPr>
+        <w:rFonts w:ascii="Wingdings" w:hAnsi="Wingdings" w:hint="default"/>
+        <w:sz w:val="20"/>
+      </w:rPr>
+    </w:lvl>
+    <w:lvl w:ilvl="4" w:tentative="1">
+      <w:start w:val="1"/>
+      <w:numFmt w:val="bullet"/>
+      <w:lvlText w:val=""/>
+      <w:lvlJc w:val="left"/>
+      <w:pPr>
+        <w:tabs>
+          <w:tab w:val="num" w:pos="3600"/>
+        </w:tabs>
+        <w:ind w:left="3600" w:hanging="360"/>
+      </w:pPr>
+      <w:rPr>
+        <w:rFonts w:ascii="Wingdings" w:hAnsi="Wingdings" w:hint="default"/>
+        <w:sz w:val="20"/>
+      </w:rPr>
+    </w:lvl>
+    <w:lvl w:ilvl="5" w:tentative="1">
+      <w:start w:val="1"/>
+      <w:numFmt w:val="bullet"/>
+      <w:lvlText w:val=""/>
+      <w:lvlJc w:val="left"/>
+      <w:pPr>
+        <w:tabs>
+          <w:tab w:val="num" w:pos="4320"/>
+        </w:tabs>
+        <w:ind w:left="4320" w:hanging="360"/>
+      </w:pPr>
+      <w:rPr>
+        <w:rFonts w:ascii="Wingdings" w:hAnsi="Wingdings" w:hint="default"/>
+        <w:sz w:val="20"/>
+      </w:rPr>
+    </w:lvl>
+    <w:lvl w:ilvl="6" w:tentative="1">
+      <w:start w:val="1"/>
+      <w:numFmt w:val="bullet"/>
+      <w:lvlText w:val=""/>
+      <w:lvlJc w:val="left"/>
+      <w:pPr>
+        <w:tabs>
+          <w:tab w:val="num" w:pos="5040"/>
+        </w:tabs>
+        <w:ind w:left="5040" w:hanging="360"/>
+      </w:pPr>
+      <w:rPr>
+        <w:rFonts w:ascii="Wingdings" w:hAnsi="Wingdings" w:hint="default"/>
+        <w:sz w:val="20"/>
+      </w:rPr>
+    </w:lvl>
+    <w:lvl w:ilvl="7" w:tentative="1">
+      <w:start w:val="1"/>
+      <w:numFmt w:val="bullet"/>
+      <w:lvlText w:val=""/>
+      <w:lvlJc w:val="left"/>
+      <w:pPr>
+        <w:tabs>
+          <w:tab w:val="num" w:pos="5760"/>
+        </w:tabs>
+        <w:ind w:left="5760" w:hanging="360"/>
+      </w:pPr>
+      <w:rPr>
+        <w:rFonts w:ascii="Wingdings" w:hAnsi="Wingdings" w:hint="default"/>
+        <w:sz w:val="20"/>
+      </w:rPr>
+    </w:lvl>
+    <w:lvl w:ilvl="8" w:tentative="1">
+      <w:start w:val="1"/>
+      <w:numFmt w:val="bullet"/>
+      <w:lvlText w:val=""/>
+      <w:lvlJc w:val="left"/>
+      <w:pPr>
+        <w:tabs>
+          <w:tab w:val="num" w:pos="6480"/>
+        </w:tabs>
+        <w:ind w:left="6480" w:hanging="360"/>
+      </w:pPr>
+      <w:rPr>
+        <w:rFonts w:ascii="Wingdings" w:hAnsi="Wingdings" w:hint="default"/>
+        <w:sz w:val="20"/>
+      </w:rPr>
+    </w:lvl>
+  </w:abstractNum>
+  <w:abstractNum w:abstractNumId="11" w15:restartNumberingAfterBreak="0">
+    <w:nsid w:val="521E224B"/>
+    <w:multiLevelType w:val="multilevel"/>
+    <w:tmpl w:val="8CBED3F4"/>
+    <w:lvl w:ilvl="0">
+      <w:start w:val="1"/>
+      <w:numFmt w:val="bullet"/>
+      <w:lvlText w:val=""/>
+      <w:lvlJc w:val="left"/>
+      <w:pPr>
+        <w:tabs>
+          <w:tab w:val="num" w:pos="720"/>
+        </w:tabs>
+        <w:ind w:left="720" w:hanging="360"/>
+      </w:pPr>
+      <w:rPr>
+        <w:rFonts w:ascii="Symbol" w:hAnsi="Symbol" w:hint="default"/>
+        <w:sz w:val="20"/>
+      </w:rPr>
+    </w:lvl>
+    <w:lvl w:ilvl="1" w:tentative="1">
+      <w:start w:val="1"/>
+      <w:numFmt w:val="bullet"/>
+      <w:lvlText w:val="o"/>
+      <w:lvlJc w:val="left"/>
+      <w:pPr>
+        <w:tabs>
+          <w:tab w:val="num" w:pos="1440"/>
+        </w:tabs>
+        <w:ind w:left="1440" w:hanging="360"/>
+      </w:pPr>
+      <w:rPr>
+        <w:rFonts w:ascii="Courier New" w:hAnsi="Courier New" w:hint="default"/>
+        <w:sz w:val="20"/>
+      </w:rPr>
+    </w:lvl>
+    <w:lvl w:ilvl="2" w:tentative="1">
+      <w:start w:val="1"/>
+      <w:numFmt w:val="bullet"/>
+      <w:lvlText w:val=""/>
+      <w:lvlJc w:val="left"/>
+      <w:pPr>
+        <w:tabs>
+          <w:tab w:val="num" w:pos="2160"/>
+        </w:tabs>
+        <w:ind w:left="2160" w:hanging="360"/>
+      </w:pPr>
+      <w:rPr>
+        <w:rFonts w:ascii="Wingdings" w:hAnsi="Wingdings" w:hint="default"/>
+        <w:sz w:val="20"/>
+      </w:rPr>
+    </w:lvl>
+    <w:lvl w:ilvl="3" w:tentative="1">
+      <w:start w:val="1"/>
+      <w:numFmt w:val="bullet"/>
+      <w:lvlText w:val=""/>
+      <w:lvlJc w:val="left"/>
+      <w:pPr>
+        <w:tabs>
+          <w:tab w:val="num" w:pos="2880"/>
+        </w:tabs>
+        <w:ind w:left="2880" w:hanging="360"/>
+      </w:pPr>
+      <w:rPr>
+        <w:rFonts w:ascii="Wingdings" w:hAnsi="Wingdings" w:hint="default"/>
+        <w:sz w:val="20"/>
+      </w:rPr>
+    </w:lvl>
+    <w:lvl w:ilvl="4" w:tentative="1">
+      <w:start w:val="1"/>
+      <w:numFmt w:val="bullet"/>
+      <w:lvlText w:val=""/>
+      <w:lvlJc w:val="left"/>
+      <w:pPr>
+        <w:tabs>
+          <w:tab w:val="num" w:pos="3600"/>
+        </w:tabs>
+        <w:ind w:left="3600" w:hanging="360"/>
+      </w:pPr>
+      <w:rPr>
+        <w:rFonts w:ascii="Wingdings" w:hAnsi="Wingdings" w:hint="default"/>
+        <w:sz w:val="20"/>
+      </w:rPr>
+    </w:lvl>
+    <w:lvl w:ilvl="5" w:tentative="1">
+      <w:start w:val="1"/>
+      <w:numFmt w:val="bullet"/>
+      <w:lvlText w:val=""/>
+      <w:lvlJc w:val="left"/>
+      <w:pPr>
+        <w:tabs>
+          <w:tab w:val="num" w:pos="4320"/>
+        </w:tabs>
+        <w:ind w:left="4320" w:hanging="360"/>
+      </w:pPr>
+      <w:rPr>
+        <w:rFonts w:ascii="Wingdings" w:hAnsi="Wingdings" w:hint="default"/>
+        <w:sz w:val="20"/>
+      </w:rPr>
+    </w:lvl>
+    <w:lvl w:ilvl="6" w:tentative="1">
+      <w:start w:val="1"/>
+      <w:numFmt w:val="bullet"/>
+      <w:lvlText w:val=""/>
+      <w:lvlJc w:val="left"/>
+      <w:pPr>
+        <w:tabs>
+          <w:tab w:val="num" w:pos="5040"/>
+        </w:tabs>
+        <w:ind w:left="5040" w:hanging="360"/>
+      </w:pPr>
+      <w:rPr>
+        <w:rFonts w:ascii="Wingdings" w:hAnsi="Wingdings" w:hint="default"/>
+        <w:sz w:val="20"/>
+      </w:rPr>
+    </w:lvl>
+    <w:lvl w:ilvl="7" w:tentative="1">
+      <w:start w:val="1"/>
+      <w:numFmt w:val="bullet"/>
+      <w:lvlText w:val=""/>
+      <w:lvlJc w:val="left"/>
+      <w:pPr>
+        <w:tabs>
+          <w:tab w:val="num" w:pos="5760"/>
+        </w:tabs>
+        <w:ind w:left="5760" w:hanging="360"/>
+      </w:pPr>
+      <w:rPr>
+        <w:rFonts w:ascii="Wingdings" w:hAnsi="Wingdings" w:hint="default"/>
+        <w:sz w:val="20"/>
+      </w:rPr>
+    </w:lvl>
+    <w:lvl w:ilvl="8" w:tentative="1">
+      <w:start w:val="1"/>
+      <w:numFmt w:val="bullet"/>
+      <w:lvlText w:val=""/>
+      <w:lvlJc w:val="left"/>
+      <w:pPr>
+        <w:tabs>
+          <w:tab w:val="num" w:pos="6480"/>
+        </w:tabs>
+        <w:ind w:left="6480" w:hanging="360"/>
+      </w:pPr>
+      <w:rPr>
+        <w:rFonts w:ascii="Wingdings" w:hAnsi="Wingdings" w:hint="default"/>
+        <w:sz w:val="20"/>
+      </w:rPr>
+    </w:lvl>
+  </w:abstractNum>
+  <w:abstractNum w:abstractNumId="12" w15:restartNumberingAfterBreak="0">
     <w:nsid w:val="7A9614EB"/>
     <w:multiLevelType w:val="multilevel"/>
     <w:tmpl w:val="D0F28D1E"/>
@@ -4292,85 +5729,100 @@
     <w:abstractNumId w:val="0"/>
   </w:num>
   <w:num w:numId="2">
-    <w:abstractNumId w:val="7"/>
+    <w:abstractNumId w:val="9"/>
   </w:num>
   <w:num w:numId="3">
-    <w:abstractNumId w:val="6"/>
+    <w:abstractNumId w:val="8"/>
   </w:num>
   <w:num w:numId="4">
     <w:abstractNumId w:val="2"/>
   </w:num>
   <w:num w:numId="5">
-    <w:abstractNumId w:val="3"/>
+    <w:abstractNumId w:val="4"/>
   </w:num>
   <w:num w:numId="6">
-    <w:abstractNumId w:val="3"/>
+    <w:abstractNumId w:val="4"/>
   </w:num>
   <w:num w:numId="7">
-    <w:abstractNumId w:val="8"/>
+    <w:abstractNumId w:val="12"/>
   </w:num>
   <w:num w:numId="8">
     <w:abstractNumId w:val="1"/>
   </w:num>
   <w:num w:numId="9">
+    <w:abstractNumId w:val="4"/>
+  </w:num>
+  <w:num w:numId="10">
+    <w:abstractNumId w:val="4"/>
+  </w:num>
+  <w:num w:numId="11">
+    <w:abstractNumId w:val="4"/>
+  </w:num>
+  <w:num w:numId="12">
+    <w:abstractNumId w:val="4"/>
+  </w:num>
+  <w:num w:numId="13">
+    <w:abstractNumId w:val="4"/>
+  </w:num>
+  <w:num w:numId="14">
+    <w:abstractNumId w:val="4"/>
+  </w:num>
+  <w:num w:numId="15">
+    <w:abstractNumId w:val="4"/>
+  </w:num>
+  <w:num w:numId="16">
+    <w:abstractNumId w:val="4"/>
+  </w:num>
+  <w:num w:numId="17">
+    <w:abstractNumId w:val="4"/>
+  </w:num>
+  <w:num w:numId="18">
+    <w:abstractNumId w:val="4"/>
+  </w:num>
+  <w:num w:numId="19">
+    <w:abstractNumId w:val="4"/>
+  </w:num>
+  <w:num w:numId="20">
+    <w:abstractNumId w:val="4"/>
+  </w:num>
+  <w:num w:numId="21">
+    <w:abstractNumId w:val="4"/>
+  </w:num>
+  <w:num w:numId="22">
+    <w:abstractNumId w:val="4"/>
+  </w:num>
+  <w:num w:numId="23">
+    <w:abstractNumId w:val="4"/>
+  </w:num>
+  <w:num w:numId="24">
+    <w:abstractNumId w:val="4"/>
+  </w:num>
+  <w:num w:numId="25">
+    <w:abstractNumId w:val="4"/>
+  </w:num>
+  <w:num w:numId="26">
+    <w:abstractNumId w:val="4"/>
+  </w:num>
+  <w:num w:numId="27">
+    <w:abstractNumId w:val="6"/>
+  </w:num>
+  <w:num w:numId="28">
+    <w:abstractNumId w:val="7"/>
+  </w:num>
+  <w:num w:numId="29">
+    <w:abstractNumId w:val="11"/>
+  </w:num>
+  <w:num w:numId="30">
+    <w:abstractNumId w:val="5"/>
+  </w:num>
+  <w:num w:numId="31">
+    <w:abstractNumId w:val="10"/>
+  </w:num>
+  <w:num w:numId="32">
     <w:abstractNumId w:val="3"/>
   </w:num>
-  <w:num w:numId="10">
-    <w:abstractNumId w:val="3"/>
-  </w:num>
-  <w:num w:numId="11">
-    <w:abstractNumId w:val="3"/>
-  </w:num>
-  <w:num w:numId="12">
-    <w:abstractNumId w:val="3"/>
-  </w:num>
-  <w:num w:numId="13">
-    <w:abstractNumId w:val="3"/>
-  </w:num>
-  <w:num w:numId="14">
-    <w:abstractNumId w:val="3"/>
-  </w:num>
-  <w:num w:numId="15">
-    <w:abstractNumId w:val="3"/>
-  </w:num>
-  <w:num w:numId="16">
-    <w:abstractNumId w:val="3"/>
-  </w:num>
-  <w:num w:numId="17">
-    <w:abstractNumId w:val="3"/>
-  </w:num>
-  <w:num w:numId="18">
-    <w:abstractNumId w:val="3"/>
-  </w:num>
-  <w:num w:numId="19">
-    <w:abstractNumId w:val="3"/>
-  </w:num>
-  <w:num w:numId="20">
-    <w:abstractNumId w:val="3"/>
-  </w:num>
-  <w:num w:numId="21">
-    <w:abstractNumId w:val="3"/>
-  </w:num>
-  <w:num w:numId="22">
-    <w:abstractNumId w:val="3"/>
-  </w:num>
-  <w:num w:numId="23">
-    <w:abstractNumId w:val="3"/>
-  </w:num>
-  <w:num w:numId="24">
-    <w:abstractNumId w:val="3"/>
-  </w:num>
-  <w:num w:numId="25">
-    <w:abstractNumId w:val="3"/>
-  </w:num>
-  <w:num w:numId="26">
-    <w:abstractNumId w:val="3"/>
-  </w:num>
-  <w:num w:numId="27">
+  <w:num w:numId="33">
     <w:abstractNumId w:val="4"/>
-  </w:num>
-  <w:num w:numId="28">
-    <w:abstractNumId w:val="5"/>
   </w:num>
 </w:numbering>
 </file>
@@ -5025,7 +6477,6 @@
   <w:style w:type="character" w:default="1" w:styleId="DefaultParagraphFont">
     <w:name w:val="Default Paragraph Font"/>
     <w:uiPriority w:val="1"/>
-    <w:semiHidden/>
     <w:unhideWhenUsed/>
   </w:style>
   <w:style w:type="table" w:default="1" w:styleId="TableNormal">
@@ -5589,6 +7040,21 @@
       <w:color w:val="808080"/>
     </w:rPr>
   </w:style>
+  <w:style w:type="paragraph" w:styleId="NormalWeb">
+    <w:name w:val="Normal (Web)"/>
+    <w:basedOn w:val="Normal"/>
+    <w:uiPriority w:val="99"/>
+    <w:semiHidden/>
+    <w:unhideWhenUsed/>
+    <w:rsid w:val="00945F65"/>
+    <w:pPr>
+      <w:spacing w:before="100" w:beforeAutospacing="1" w:after="100" w:afterAutospacing="1" w:line="240" w:lineRule="auto"/>
+    </w:pPr>
+    <w:rPr>
+      <w:rFonts w:eastAsia="Times New Roman"/>
+      <w:lang w:val="en-US"/>
+    </w:rPr>
+  </w:style>
 </w:styles>
 </file>
 

</xml_diff>